<commit_message>
New translations 07_The ants problem - subtitles (format and timing corrected).docx (Spanish)
</commit_message>
<xml_diff>
--- a/video_subtitles/translation/spa/07_The ants problem - subtitles (format and timing corrected).docx
+++ b/video_subtitles/translation/spa/07_The ants problem - subtitles (format and timing corrected).docx
@@ -230,7 +230,7 @@
           <w:shd w:fill="auto" w:val="clear"/>
           <w:vertAlign w:val="baseline"/>
         </w:rPr>
-        <w:t>[Music]</w:t>
+        <w:t>[Música]</w:t>
       </w:r>
     </w:p>
     <w:p>
@@ -3294,7 +3294,7 @@
           <w:shd w:fill="auto" w:val="clear"/>
           <w:vertAlign w:val="baseline"/>
         </w:rPr>
-        <w:t>[Music]</w:t>
+        <w:t>[Música]</w:t>
       </w:r>
     </w:p>
     <w:p>

</xml_diff>